<commit_message>
slight edit to build
added a few bits and peices
moved around the document
added a clearer photo of job description
</commit_message>
<xml_diff>
--- a/Assignment 1 word doc.docx
+++ b/Assignment 1 word doc.docx
@@ -561,21 +561,717 @@
       </w:pPr>
       <w:r>
         <w:rPr>
+          <w:sz w:val="24"/>
+          <w:szCs w:val="24"/>
+        </w:rPr>
+        <w:t xml:space="preserve">I originally wanted to study at Latrobe University for a bachelor’s degree in </w:t>
+      </w:r>
+      <w:proofErr w:type="gramStart"/>
+      <w:r>
+        <w:rPr>
+          <w:sz w:val="24"/>
+          <w:szCs w:val="24"/>
+        </w:rPr>
+        <w:t>Cybersecurity</w:t>
+      </w:r>
+      <w:proofErr w:type="gramEnd"/>
+      <w:r>
+        <w:rPr>
+          <w:sz w:val="24"/>
+          <w:szCs w:val="24"/>
+        </w:rPr>
+        <w:t xml:space="preserve"> but I came to my senses and realized that IT had more broad information on IT and still has information to share on security and networking which is my main interest. I chose to study IT at </w:t>
+      </w:r>
+      <w:proofErr w:type="spellStart"/>
+      <w:r>
+        <w:rPr>
+          <w:sz w:val="24"/>
+          <w:szCs w:val="24"/>
+        </w:rPr>
+        <w:t>Rmit</w:t>
+      </w:r>
+      <w:proofErr w:type="spellEnd"/>
+      <w:r>
+        <w:rPr>
+          <w:sz w:val="24"/>
+          <w:szCs w:val="24"/>
+        </w:rPr>
+        <w:t xml:space="preserve"> due to their number 1 graduate employment statistic. Employment for Cybersecurity/IT graduates is hard according to my research due to employers wanting lots of experience and no employer wanting to train students.</w:t>
+      </w:r>
+    </w:p>
+    <w:p>
+      <w:pPr>
+        <w:jc w:val="center"/>
+        <w:rPr>
+          <w:sz w:val="24"/>
+          <w:szCs w:val="24"/>
+        </w:rPr>
+      </w:pPr>
+    </w:p>
+    <w:p>
+      <w:pPr>
+        <w:jc w:val="center"/>
+        <w:rPr>
+          <w:sz w:val="24"/>
+          <w:szCs w:val="24"/>
+        </w:rPr>
+      </w:pPr>
+    </w:p>
+    <w:p>
+      <w:pPr>
+        <w:jc w:val="center"/>
+        <w:rPr>
+          <w:b/>
+          <w:bCs/>
+          <w:sz w:val="28"/>
+          <w:szCs w:val="28"/>
+        </w:rPr>
+      </w:pPr>
+    </w:p>
+    <w:p>
+      <w:pPr>
+        <w:jc w:val="center"/>
+        <w:rPr>
+          <w:b/>
+          <w:bCs/>
+          <w:sz w:val="28"/>
+          <w:szCs w:val="28"/>
+        </w:rPr>
+      </w:pPr>
+    </w:p>
+    <w:p>
+      <w:pPr>
+        <w:jc w:val="center"/>
+        <w:rPr>
+          <w:b/>
+          <w:bCs/>
+          <w:sz w:val="28"/>
+          <w:szCs w:val="28"/>
+        </w:rPr>
+      </w:pPr>
+    </w:p>
+    <w:p>
+      <w:pPr>
+        <w:jc w:val="center"/>
+        <w:rPr>
+          <w:b/>
+          <w:bCs/>
+          <w:sz w:val="28"/>
+          <w:szCs w:val="28"/>
+        </w:rPr>
+      </w:pPr>
+    </w:p>
+    <w:p>
+      <w:pPr>
+        <w:jc w:val="center"/>
+        <w:rPr>
+          <w:b/>
+          <w:bCs/>
+          <w:sz w:val="28"/>
+          <w:szCs w:val="28"/>
+        </w:rPr>
+      </w:pPr>
+      <w:r>
+        <w:rPr>
+          <w:b/>
+          <w:bCs/>
+          <w:sz w:val="28"/>
+          <w:szCs w:val="28"/>
+        </w:rPr>
+        <w:br/>
+      </w:r>
+    </w:p>
+    <w:p>
+      <w:pPr>
+        <w:jc w:val="center"/>
+        <w:rPr>
+          <w:b/>
+          <w:bCs/>
+          <w:sz w:val="28"/>
+          <w:szCs w:val="28"/>
+        </w:rPr>
+      </w:pPr>
+    </w:p>
+    <w:p>
+      <w:pPr>
+        <w:jc w:val="center"/>
+        <w:rPr>
+          <w:b/>
+          <w:bCs/>
+          <w:sz w:val="28"/>
+          <w:szCs w:val="28"/>
+        </w:rPr>
+      </w:pPr>
+    </w:p>
+    <w:p>
+      <w:pPr>
+        <w:jc w:val="center"/>
+        <w:rPr>
+          <w:b/>
+          <w:bCs/>
+          <w:sz w:val="28"/>
+          <w:szCs w:val="28"/>
+        </w:rPr>
+      </w:pPr>
+    </w:p>
+    <w:p>
+      <w:pPr>
+        <w:jc w:val="center"/>
+        <w:rPr>
+          <w:b/>
+          <w:bCs/>
+          <w:sz w:val="28"/>
+          <w:szCs w:val="28"/>
+        </w:rPr>
+      </w:pPr>
+    </w:p>
+    <w:p>
+      <w:pPr>
+        <w:jc w:val="center"/>
+        <w:rPr>
+          <w:b/>
+          <w:bCs/>
+          <w:sz w:val="28"/>
+          <w:szCs w:val="28"/>
+        </w:rPr>
+      </w:pPr>
+    </w:p>
+    <w:p>
+      <w:pPr>
+        <w:jc w:val="center"/>
+        <w:rPr>
+          <w:b/>
+          <w:bCs/>
+          <w:sz w:val="28"/>
+          <w:szCs w:val="28"/>
+        </w:rPr>
+      </w:pPr>
+    </w:p>
+    <w:p>
+      <w:pPr>
+        <w:jc w:val="center"/>
+        <w:rPr>
+          <w:b/>
+          <w:bCs/>
+          <w:sz w:val="28"/>
+          <w:szCs w:val="28"/>
+        </w:rPr>
+      </w:pPr>
+    </w:p>
+    <w:p>
+      <w:pPr>
+        <w:jc w:val="center"/>
+        <w:rPr>
+          <w:b/>
+          <w:bCs/>
+          <w:sz w:val="28"/>
+          <w:szCs w:val="28"/>
+        </w:rPr>
+      </w:pPr>
+    </w:p>
+    <w:p>
+      <w:pPr>
+        <w:jc w:val="center"/>
+        <w:rPr>
+          <w:b/>
+          <w:bCs/>
+          <w:sz w:val="28"/>
+          <w:szCs w:val="28"/>
+        </w:rPr>
+      </w:pPr>
+    </w:p>
+    <w:p>
+      <w:pPr>
+        <w:jc w:val="center"/>
+        <w:rPr>
+          <w:b/>
+          <w:bCs/>
+          <w:sz w:val="28"/>
+          <w:szCs w:val="28"/>
+        </w:rPr>
+      </w:pPr>
+    </w:p>
+    <w:p>
+      <w:pPr>
+        <w:jc w:val="center"/>
+        <w:rPr>
+          <w:b/>
+          <w:bCs/>
+          <w:sz w:val="28"/>
+          <w:szCs w:val="28"/>
+        </w:rPr>
+      </w:pPr>
+      <w:r>
+        <w:rPr>
+          <w:b/>
+          <w:bCs/>
+          <w:sz w:val="28"/>
+          <w:szCs w:val="28"/>
+        </w:rPr>
+        <w:lastRenderedPageBreak/>
+        <w:t>Ideal Job</w:t>
+      </w:r>
+    </w:p>
+    <w:p>
+      <w:pPr>
+        <w:jc w:val="center"/>
+        <w:rPr>
+          <w:sz w:val="24"/>
+          <w:szCs w:val="24"/>
+        </w:rPr>
+      </w:pPr>
+      <w:r>
+        <w:rPr>
+          <w:sz w:val="24"/>
+          <w:szCs w:val="24"/>
+        </w:rPr>
+        <w:t>My ideal job is a software developer.</w:t>
+      </w:r>
+      <w:r>
+        <w:rPr>
+          <w:sz w:val="24"/>
+          <w:szCs w:val="24"/>
+        </w:rPr>
+        <w:t xml:space="preserve"> It includes writing, developing and designing software or code that either does something on its own or wait for someone to come tell it what to do and sculpting it to a point where it is understandable and appealing to a human being. </w:t>
+      </w:r>
+      <w:hyperlink r:id="rId6" w:history="1">
+        <w:r>
+          <w:rPr>
+            <w:rStyle w:val="Hyperlink"/>
+            <w:sz w:val="24"/>
+            <w:szCs w:val="24"/>
+          </w:rPr>
+          <w:t>https://careersmanager.pageuppeople.com/513/cw/en/job/633779/senior-software-developer-virtual-assistant?lApplicationSubSourceID=11305</w:t>
+        </w:r>
+      </w:hyperlink>
+    </w:p>
+    <w:p>
+      <w:pPr>
+        <w:jc w:val="center"/>
+        <w:rPr>
+          <w:sz w:val="24"/>
+          <w:szCs w:val="24"/>
+        </w:rPr>
+      </w:pPr>
+      <w:r>
+        <w:rPr>
+          <w:sz w:val="24"/>
+          <w:szCs w:val="24"/>
+        </w:rPr>
+        <w:t xml:space="preserve">this position includes being </w:t>
+      </w:r>
+      <w:r>
+        <w:rPr>
+          <w:sz w:val="24"/>
+          <w:szCs w:val="24"/>
+        </w:rPr>
+        <w:t>a software developer who programs and designs a virtual assistant which is needed to be integrated into student portals and the university website.</w:t>
+      </w:r>
+      <w:r>
+        <w:rPr>
+          <w:sz w:val="24"/>
+          <w:szCs w:val="24"/>
+        </w:rPr>
+        <w:t xml:space="preserve"> They require the software developer to be very experienced and have high expertise in google cloud and core programming languages such as java</w:t>
+      </w:r>
+      <w:r>
+        <w:rPr>
+          <w:sz w:val="24"/>
+          <w:szCs w:val="24"/>
+        </w:rPr>
+        <w:t xml:space="preserve"> wants this virtual assistant to be the main access point for students to obtain all the key </w:t>
+      </w:r>
+      <w:r>
+        <w:rPr>
+          <w:sz w:val="24"/>
+          <w:szCs w:val="24"/>
+        </w:rPr>
+        <w:t>services</w:t>
+      </w:r>
+      <w:r>
+        <w:rPr>
+          <w:sz w:val="24"/>
+          <w:szCs w:val="24"/>
+        </w:rPr>
+        <w:t xml:space="preserve"> </w:t>
+      </w:r>
+      <w:r>
+        <w:rPr>
+          <w:sz w:val="24"/>
+          <w:szCs w:val="24"/>
+        </w:rPr>
+        <w:t>they require</w:t>
+      </w:r>
+      <w:r>
+        <w:rPr>
+          <w:sz w:val="24"/>
+          <w:szCs w:val="24"/>
+        </w:rPr>
+        <w:t>,</w:t>
+      </w:r>
+      <w:r>
+        <w:rPr>
+          <w:sz w:val="24"/>
+          <w:szCs w:val="24"/>
+        </w:rPr>
+        <w:t xml:space="preserve"> so this virtual assistant will need </w:t>
+      </w:r>
+      <w:r>
+        <w:rPr>
+          <w:sz w:val="24"/>
+          <w:szCs w:val="24"/>
+        </w:rPr>
+        <w:t>very detailed code. They also want the software developer to work with other stakeholders such as data engineers closely in order to build the best result possible which requires teamwork and communication skills.</w:t>
+      </w:r>
+      <w:r>
+        <w:rPr>
+          <w:sz w:val="24"/>
+          <w:szCs w:val="24"/>
+        </w:rPr>
+        <w:t xml:space="preserve"> </w:t>
+      </w:r>
+      <w:r>
+        <w:rPr>
+          <w:sz w:val="24"/>
+          <w:szCs w:val="24"/>
+        </w:rPr>
+        <w:t>This job (software development)</w:t>
+      </w:r>
+      <w:r>
+        <w:rPr>
+          <w:sz w:val="24"/>
+          <w:szCs w:val="24"/>
+        </w:rPr>
+        <w:t xml:space="preserve"> is appealing to me because its making something come to life digitally. A virtual assistant which will be used or accessed by over 70000 students is amazing. Making a program that successfully runs and responds to the users answers or inputs and does what it is told to do is so interesting to me, </w:t>
+      </w:r>
+      <w:proofErr w:type="gramStart"/>
+      <w:r>
+        <w:rPr>
+          <w:sz w:val="24"/>
+          <w:szCs w:val="24"/>
+        </w:rPr>
+        <w:t>This</w:t>
+      </w:r>
+      <w:proofErr w:type="gramEnd"/>
+      <w:r>
+        <w:rPr>
+          <w:sz w:val="24"/>
+          <w:szCs w:val="24"/>
+        </w:rPr>
+        <w:t xml:space="preserve"> job fits this perfectly.</w:t>
+      </w:r>
+      <w:r>
+        <w:rPr>
+          <w:sz w:val="24"/>
+          <w:szCs w:val="24"/>
+        </w:rPr>
+        <w:t xml:space="preserve"> </w:t>
+      </w:r>
+    </w:p>
+    <w:p>
+      <w:pPr>
+        <w:jc w:val="center"/>
+        <w:rPr>
+          <w:sz w:val="24"/>
+          <w:szCs w:val="24"/>
+        </w:rPr>
+      </w:pPr>
+      <w:r>
+        <w:rPr>
+          <w:sz w:val="24"/>
+          <w:szCs w:val="24"/>
+        </w:rPr>
+        <w:t>This job application requires a software developer who is experienced in writing code and has expertise in not just 1 programming language but the core programming languages</w:t>
+      </w:r>
+      <w:r>
+        <w:rPr>
+          <w:sz w:val="24"/>
+          <w:szCs w:val="24"/>
+        </w:rPr>
+        <w:t>. They need someone who has major experience constructing software and has excellent project management skills. They also need teamwork and communication skills in order to build the absolute best software possible with shared knowledge.</w:t>
+      </w:r>
+    </w:p>
+    <w:p>
+      <w:pPr>
+        <w:jc w:val="center"/>
+        <w:rPr>
+          <w:sz w:val="24"/>
+          <w:szCs w:val="24"/>
+        </w:rPr>
+      </w:pPr>
+      <w:r>
+        <w:rPr>
+          <w:sz w:val="24"/>
+          <w:szCs w:val="24"/>
+        </w:rPr>
+        <w:t xml:space="preserve">My skills and qualifications include basic knowledge of python and entry level information on IT and web development. I currently am working on my programming language expertise and will gain more communication and teamwork skills for assignment 2 and 3 group projects during this semester which will be helpful for this job application as they need multiple people to work on one project. </w:t>
+      </w:r>
+    </w:p>
+    <w:p>
+      <w:pPr>
+        <w:jc w:val="center"/>
+        <w:rPr>
+          <w:sz w:val="24"/>
+          <w:szCs w:val="24"/>
+        </w:rPr>
+      </w:pPr>
+      <w:proofErr w:type="gramStart"/>
+      <w:r>
+        <w:rPr>
+          <w:sz w:val="24"/>
+          <w:szCs w:val="24"/>
+        </w:rPr>
+        <w:t>In order for</w:t>
+      </w:r>
+      <w:proofErr w:type="gramEnd"/>
+      <w:r>
+        <w:rPr>
+          <w:sz w:val="24"/>
+          <w:szCs w:val="24"/>
+        </w:rPr>
+        <w:t xml:space="preserve"> me to gain the appropriate knowledge and skills for this job I will need to complete my bachelor of IT and continue building my teamwork and communication skills during class by participating and taking more action in group </w:t>
+      </w:r>
+      <w:r>
+        <w:rPr>
+          <w:sz w:val="24"/>
+          <w:szCs w:val="24"/>
+        </w:rPr>
+        <w:t>activities</w:t>
+      </w:r>
+      <w:r>
+        <w:rPr>
+          <w:sz w:val="24"/>
+          <w:szCs w:val="24"/>
+        </w:rPr>
+        <w:t xml:space="preserve"> </w:t>
+      </w:r>
+      <w:r>
+        <w:rPr>
+          <w:sz w:val="24"/>
+          <w:szCs w:val="24"/>
+        </w:rPr>
+        <w:t>to boost these skills.</w:t>
+      </w:r>
+      <w:r>
+        <w:rPr>
+          <w:sz w:val="24"/>
+          <w:szCs w:val="24"/>
+        </w:rPr>
+        <w:t xml:space="preserve"> </w:t>
+      </w:r>
+      <w:r>
+        <w:rPr>
+          <w:sz w:val="24"/>
+          <w:szCs w:val="24"/>
+        </w:rPr>
+        <w:t xml:space="preserve">I don’t have the </w:t>
+      </w:r>
+      <w:proofErr w:type="gramStart"/>
+      <w:r>
+        <w:rPr>
+          <w:sz w:val="24"/>
+          <w:szCs w:val="24"/>
+        </w:rPr>
+        <w:t>up to date</w:t>
+      </w:r>
+      <w:proofErr w:type="gramEnd"/>
+      <w:r>
+        <w:rPr>
+          <w:sz w:val="24"/>
+          <w:szCs w:val="24"/>
+        </w:rPr>
+        <w:t xml:space="preserve"> qualifications for this job but after this degree and some work experience I should be able to achieve this goal.</w:t>
+      </w:r>
+      <w:r>
+        <w:rPr>
+          <w:sz w:val="24"/>
+          <w:szCs w:val="24"/>
+        </w:rPr>
+        <w:t xml:space="preserve"> I plan to use my degree</w:t>
+      </w:r>
+      <w:r>
+        <w:rPr>
+          <w:sz w:val="24"/>
+          <w:szCs w:val="24"/>
+        </w:rPr>
+        <w:t xml:space="preserve"> to gain the appropriate experience in software development and working alongside other software</w:t>
+      </w:r>
+      <w:r>
+        <w:rPr>
+          <w:sz w:val="24"/>
+          <w:szCs w:val="24"/>
+        </w:rPr>
+        <w:t xml:space="preserve"> developer to gain teamwork and communication skills.</w:t>
+      </w:r>
+    </w:p>
+    <w:p>
+      <w:pPr>
+        <w:jc w:val="center"/>
+        <w:rPr>
+          <w:sz w:val="24"/>
+          <w:szCs w:val="24"/>
+        </w:rPr>
+      </w:pPr>
+    </w:p>
+    <w:p>
+      <w:pPr>
+        <w:jc w:val="center"/>
+        <w:rPr>
+          <w:b/>
+          <w:bCs/>
+          <w:sz w:val="28"/>
+          <w:szCs w:val="28"/>
+        </w:rPr>
+      </w:pPr>
+    </w:p>
+    <w:p>
+      <w:pPr>
+        <w:jc w:val="center"/>
+        <w:rPr>
+          <w:b/>
+          <w:bCs/>
+          <w:sz w:val="28"/>
+          <w:szCs w:val="28"/>
+        </w:rPr>
+      </w:pPr>
+    </w:p>
+    <w:p>
+      <w:pPr>
+        <w:jc w:val="center"/>
+        <w:rPr>
+          <w:b/>
+          <w:bCs/>
+          <w:sz w:val="28"/>
+          <w:szCs w:val="28"/>
+        </w:rPr>
+      </w:pPr>
+    </w:p>
+    <w:p>
+      <w:pPr>
+        <w:jc w:val="center"/>
+        <w:rPr>
+          <w:b/>
+          <w:bCs/>
+          <w:sz w:val="28"/>
+          <w:szCs w:val="28"/>
+        </w:rPr>
+      </w:pPr>
+    </w:p>
+    <w:p>
+      <w:pPr>
+        <w:jc w:val="center"/>
+        <w:rPr>
+          <w:b/>
+          <w:bCs/>
+          <w:sz w:val="28"/>
+          <w:szCs w:val="28"/>
+        </w:rPr>
+      </w:pPr>
+    </w:p>
+    <w:p>
+      <w:pPr>
+        <w:jc w:val="center"/>
+        <w:rPr>
+          <w:b/>
+          <w:bCs/>
+          <w:sz w:val="28"/>
+          <w:szCs w:val="28"/>
+        </w:rPr>
+      </w:pPr>
+    </w:p>
+    <w:p>
+      <w:pPr>
+        <w:jc w:val="center"/>
+        <w:rPr>
+          <w:b/>
+          <w:bCs/>
+          <w:sz w:val="28"/>
+          <w:szCs w:val="28"/>
+        </w:rPr>
+      </w:pPr>
+    </w:p>
+    <w:p>
+      <w:pPr>
+        <w:jc w:val="center"/>
+        <w:rPr>
+          <w:b/>
+          <w:bCs/>
+          <w:sz w:val="28"/>
+          <w:szCs w:val="28"/>
+        </w:rPr>
+      </w:pPr>
+    </w:p>
+    <w:p>
+      <w:pPr>
+        <w:jc w:val="center"/>
+        <w:rPr>
+          <w:b/>
+          <w:bCs/>
+          <w:sz w:val="28"/>
+          <w:szCs w:val="28"/>
+        </w:rPr>
+      </w:pPr>
+    </w:p>
+    <w:p>
+      <w:pPr>
+        <w:jc w:val="center"/>
+        <w:rPr>
+          <w:b/>
+          <w:bCs/>
+          <w:sz w:val="28"/>
+          <w:szCs w:val="28"/>
+        </w:rPr>
+      </w:pPr>
+    </w:p>
+    <w:p>
+      <w:pPr>
+        <w:jc w:val="center"/>
+        <w:rPr>
+          <w:b/>
+          <w:bCs/>
+          <w:sz w:val="28"/>
+          <w:szCs w:val="28"/>
+        </w:rPr>
+      </w:pPr>
+    </w:p>
+    <w:p>
+      <w:pPr>
+        <w:jc w:val="center"/>
+        <w:rPr>
+          <w:b/>
+          <w:bCs/>
+          <w:sz w:val="28"/>
+          <w:szCs w:val="28"/>
+        </w:rPr>
+      </w:pPr>
+    </w:p>
+    <w:p>
+      <w:pPr>
+        <w:jc w:val="center"/>
+        <w:rPr>
+          <w:b/>
+          <w:bCs/>
+          <w:sz w:val="28"/>
+          <w:szCs w:val="28"/>
+        </w:rPr>
+      </w:pPr>
+      <w:r>
+        <w:rPr>
           <w:noProof/>
           <w:sz w:val="24"/>
           <w:szCs w:val="24"/>
         </w:rPr>
         <w:drawing>
-          <wp:anchor distT="0" distB="0" distL="114300" distR="114300" simplePos="0" relativeHeight="251658240" behindDoc="1" locked="0" layoutInCell="1" allowOverlap="1" wp14:anchorId="45F0C8EF" wp14:editId="1D6BFE6E">
+          <wp:anchor distT="0" distB="0" distL="114300" distR="114300" simplePos="0" relativeHeight="251658240" behindDoc="1" locked="0" layoutInCell="1" allowOverlap="1" wp14:anchorId="45F0C8EF" wp14:editId="37B39CA4">
             <wp:simplePos x="0" y="0"/>
-            <wp:positionH relativeFrom="column">
-              <wp:posOffset>-762000</wp:posOffset>
+            <wp:positionH relativeFrom="page">
+              <wp:align>right</wp:align>
             </wp:positionH>
             <wp:positionV relativeFrom="paragraph">
-              <wp:posOffset>1104265</wp:posOffset>
+              <wp:posOffset>-457200</wp:posOffset>
             </wp:positionV>
-            <wp:extent cx="1556385" cy="1916764"/>
-            <wp:effectExtent l="0" t="0" r="5715" b="7620"/>
+            <wp:extent cx="7548563" cy="9295822"/>
+            <wp:effectExtent l="0" t="0" r="0" b="635"/>
             <wp:wrapNone/>
             <wp:docPr id="1" name="Picture 1"/>
             <wp:cNvGraphicFramePr>
@@ -591,7 +1287,7 @@
                     </pic:cNvPicPr>
                   </pic:nvPicPr>
                   <pic:blipFill>
-                    <a:blip r:embed="rId6" cstate="print">
+                    <a:blip r:embed="rId7" cstate="print">
                       <a:extLst>
                         <a:ext uri="{28A0092B-C50C-407E-A947-70E740481C1C}">
                           <a14:useLocalDpi xmlns:a14="http://schemas.microsoft.com/office/drawing/2010/main" val="0"/>
@@ -606,7 +1302,7 @@
                   <pic:spPr bwMode="auto">
                     <a:xfrm>
                       <a:off x="0" y="0"/>
-                      <a:ext cx="1556385" cy="1916764"/>
+                      <a:ext cx="7548563" cy="9295822"/>
                     </a:xfrm>
                     <a:prstGeom prst="rect">
                       <a:avLst/>
@@ -628,421 +1324,292 @@
           </wp:anchor>
         </w:drawing>
       </w:r>
-      <w:r>
-        <w:rPr>
-          <w:sz w:val="24"/>
-          <w:szCs w:val="24"/>
-        </w:rPr>
-        <w:t xml:space="preserve">I originally wanted to study at Latrobe University for a bachelor’s degree in </w:t>
-      </w:r>
-      <w:proofErr w:type="gramStart"/>
-      <w:r>
-        <w:rPr>
-          <w:sz w:val="24"/>
-          <w:szCs w:val="24"/>
-        </w:rPr>
-        <w:t>Cybersecurity</w:t>
-      </w:r>
-      <w:proofErr w:type="gramEnd"/>
-      <w:r>
-        <w:rPr>
-          <w:sz w:val="24"/>
-          <w:szCs w:val="24"/>
-        </w:rPr>
-        <w:t xml:space="preserve"> but I came to my senses and realized that IT had more broad information on IT and still has information to share on security and networking which is my main interest. I chose to study IT at </w:t>
-      </w:r>
-      <w:proofErr w:type="spellStart"/>
-      <w:r>
-        <w:rPr>
-          <w:sz w:val="24"/>
-          <w:szCs w:val="24"/>
-        </w:rPr>
-        <w:t>Rmit</w:t>
-      </w:r>
-      <w:proofErr w:type="spellEnd"/>
-      <w:r>
-        <w:rPr>
-          <w:sz w:val="24"/>
-          <w:szCs w:val="24"/>
-        </w:rPr>
-        <w:t xml:space="preserve"> due to their number 1 graduate employment statistic. Employment for Cybersecurity/IT graduates is hard according to my research due to employers wanting lots of experience and no employer wanting to train students.</w:t>
-      </w:r>
-    </w:p>
-    <w:p>
-      <w:pPr>
-        <w:jc w:val="center"/>
-        <w:rPr>
-          <w:sz w:val="24"/>
-          <w:szCs w:val="24"/>
-        </w:rPr>
-      </w:pPr>
-    </w:p>
-    <w:p>
-      <w:pPr>
-        <w:jc w:val="center"/>
-        <w:rPr>
-          <w:sz w:val="24"/>
-          <w:szCs w:val="24"/>
-        </w:rPr>
-      </w:pPr>
-    </w:p>
-    <w:p>
-      <w:pPr>
-        <w:jc w:val="center"/>
-        <w:rPr>
-          <w:b/>
-          <w:bCs/>
-          <w:sz w:val="28"/>
-          <w:szCs w:val="28"/>
-        </w:rPr>
-      </w:pPr>
-      <w:r>
-        <w:rPr>
-          <w:b/>
-          <w:bCs/>
-          <w:sz w:val="28"/>
-          <w:szCs w:val="28"/>
-        </w:rPr>
-        <w:t>Ideal Job</w:t>
-      </w:r>
-    </w:p>
-    <w:p>
-      <w:pPr>
-        <w:jc w:val="center"/>
-        <w:rPr>
-          <w:sz w:val="24"/>
-          <w:szCs w:val="24"/>
-        </w:rPr>
-      </w:pPr>
-      <w:r>
-        <w:rPr>
-          <w:sz w:val="24"/>
-          <w:szCs w:val="24"/>
-        </w:rPr>
-        <w:t>My ideal job is a software developer.</w:t>
-      </w:r>
-      <w:r>
-        <w:rPr>
-          <w:sz w:val="24"/>
-          <w:szCs w:val="24"/>
-        </w:rPr>
-        <w:t xml:space="preserve"> It includes writing, developing and designing software or code that either does something on its own or wait for someone to come tell it what to do and sculpting it to a point where it is understandable and appealing to a human being. </w:t>
-      </w:r>
-      <w:hyperlink r:id="rId7" w:history="1">
-        <w:r>
-          <w:rPr>
-            <w:rStyle w:val="Hyperlink"/>
-            <w:sz w:val="24"/>
-            <w:szCs w:val="24"/>
-          </w:rPr>
-          <w:t>https://careersmanager.pageuppeople.com/513/cw/en/job/633779/senior-software-developer-virtual-assistant?lApplicationSubSourceID=11305</w:t>
-        </w:r>
-      </w:hyperlink>
-    </w:p>
-    <w:p>
-      <w:pPr>
-        <w:jc w:val="center"/>
-        <w:rPr>
-          <w:sz w:val="24"/>
-          <w:szCs w:val="24"/>
-        </w:rPr>
-      </w:pPr>
-      <w:r>
-        <w:rPr>
-          <w:sz w:val="24"/>
-          <w:szCs w:val="24"/>
-        </w:rPr>
-        <w:t xml:space="preserve">this position includes being </w:t>
-      </w:r>
-      <w:r>
-        <w:rPr>
-          <w:sz w:val="24"/>
-          <w:szCs w:val="24"/>
-        </w:rPr>
-        <w:t>a software developer who programs and designs a virtual assistant which is needed to be integrated into student portals and the university website.</w:t>
-      </w:r>
-      <w:r>
-        <w:rPr>
-          <w:sz w:val="24"/>
-          <w:szCs w:val="24"/>
-        </w:rPr>
-        <w:t xml:space="preserve"> They require the software developer to be very experienced and have high expertise in google cloud and core programming languages such as java</w:t>
-      </w:r>
-      <w:r>
-        <w:rPr>
-          <w:sz w:val="24"/>
-          <w:szCs w:val="24"/>
-        </w:rPr>
-        <w:t xml:space="preserve"> wants this virtual assistant to be the main access point for students to obtain all the key </w:t>
-      </w:r>
-      <w:r>
-        <w:rPr>
-          <w:sz w:val="24"/>
-          <w:szCs w:val="24"/>
-        </w:rPr>
-        <w:t>services</w:t>
-      </w:r>
-      <w:r>
-        <w:rPr>
-          <w:sz w:val="24"/>
-          <w:szCs w:val="24"/>
-        </w:rPr>
-        <w:t xml:space="preserve"> </w:t>
-      </w:r>
-      <w:r>
-        <w:rPr>
-          <w:sz w:val="24"/>
-          <w:szCs w:val="24"/>
-        </w:rPr>
-        <w:t>they require</w:t>
-      </w:r>
-      <w:r>
-        <w:rPr>
-          <w:sz w:val="24"/>
-          <w:szCs w:val="24"/>
-        </w:rPr>
-        <w:t>,</w:t>
-      </w:r>
-      <w:r>
-        <w:rPr>
-          <w:sz w:val="24"/>
-          <w:szCs w:val="24"/>
-        </w:rPr>
-        <w:t xml:space="preserve"> so this virtual assistant will need </w:t>
-      </w:r>
-      <w:r>
-        <w:rPr>
-          <w:sz w:val="24"/>
-          <w:szCs w:val="24"/>
-        </w:rPr>
-        <w:t>very detailed code. They also want the software developer to work with other stakeholders such as data engineers closely in order to build the best result possible which requires teamwork and communication skills.</w:t>
-      </w:r>
-      <w:r>
-        <w:rPr>
-          <w:sz w:val="24"/>
-          <w:szCs w:val="24"/>
-        </w:rPr>
-        <w:t xml:space="preserve"> </w:t>
-      </w:r>
-      <w:r>
-        <w:rPr>
-          <w:sz w:val="24"/>
-          <w:szCs w:val="24"/>
-        </w:rPr>
-        <w:t>This job (software development)</w:t>
-      </w:r>
-      <w:r>
-        <w:rPr>
-          <w:sz w:val="24"/>
-          <w:szCs w:val="24"/>
-        </w:rPr>
-        <w:t xml:space="preserve"> is appealing to me because its making something come to life digitally. A virtual assistant </w:t>
-      </w:r>
-      <w:proofErr w:type="gramStart"/>
-      <w:r>
-        <w:rPr>
-          <w:sz w:val="24"/>
-          <w:szCs w:val="24"/>
-        </w:rPr>
-        <w:t>which</w:t>
-      </w:r>
-      <w:proofErr w:type="gramEnd"/>
-      <w:r>
-        <w:rPr>
-          <w:sz w:val="24"/>
-          <w:szCs w:val="24"/>
-        </w:rPr>
-        <w:t xml:space="preserve"> will be used or accessed by over 70000 students is amazing. Making a program that successfully runs and responds to the users answers or inputs and does what it is told to do is so interesting to me, </w:t>
-      </w:r>
-      <w:proofErr w:type="gramStart"/>
-      <w:r>
-        <w:rPr>
-          <w:sz w:val="24"/>
-          <w:szCs w:val="24"/>
-        </w:rPr>
-        <w:t>This</w:t>
-      </w:r>
-      <w:proofErr w:type="gramEnd"/>
-      <w:r>
-        <w:rPr>
-          <w:sz w:val="24"/>
-          <w:szCs w:val="24"/>
-        </w:rPr>
-        <w:t xml:space="preserve"> job fits this perfectly.</w:t>
-      </w:r>
-      <w:r>
-        <w:rPr>
-          <w:sz w:val="24"/>
-          <w:szCs w:val="24"/>
-        </w:rPr>
-        <w:t xml:space="preserve"> </w:t>
-      </w:r>
-    </w:p>
-    <w:p>
-      <w:pPr>
-        <w:jc w:val="center"/>
-        <w:rPr>
-          <w:sz w:val="24"/>
-          <w:szCs w:val="24"/>
-        </w:rPr>
-      </w:pPr>
-      <w:r>
-        <w:rPr>
-          <w:sz w:val="24"/>
-          <w:szCs w:val="24"/>
-        </w:rPr>
-        <w:t>This job application requires a software developer who is experienced in writing code and has expertise in not just 1 programming language but the core programming languages</w:t>
-      </w:r>
-      <w:r>
-        <w:rPr>
-          <w:sz w:val="24"/>
-          <w:szCs w:val="24"/>
-        </w:rPr>
-        <w:t>. They need someone who has major experience constructing software and has excellent project management skills. They also need teamwork and communication skills in order to build the absolute best software possible with shared knowledge.</w:t>
-      </w:r>
-    </w:p>
-    <w:p>
-      <w:pPr>
-        <w:jc w:val="center"/>
-        <w:rPr>
-          <w:sz w:val="24"/>
-          <w:szCs w:val="24"/>
-        </w:rPr>
-      </w:pPr>
-      <w:r>
-        <w:rPr>
-          <w:sz w:val="24"/>
-          <w:szCs w:val="24"/>
-        </w:rPr>
-        <w:lastRenderedPageBreak/>
-        <w:t xml:space="preserve">My skills and qualifications include basic knowledge of python and entry level information on IT and web development. I currently am working on my programming language expertise and will gain more communication and teamwork skills for assignment 2 and 3 group projects during this semester which will be helpful for this job application as they need multiple people to work on one project. </w:t>
-      </w:r>
-    </w:p>
-    <w:p>
-      <w:pPr>
-        <w:jc w:val="center"/>
-        <w:rPr>
-          <w:sz w:val="24"/>
-          <w:szCs w:val="24"/>
-        </w:rPr>
-      </w:pPr>
-      <w:proofErr w:type="gramStart"/>
-      <w:r>
-        <w:rPr>
-          <w:sz w:val="24"/>
-          <w:szCs w:val="24"/>
-        </w:rPr>
-        <w:t>In order for</w:t>
-      </w:r>
-      <w:proofErr w:type="gramEnd"/>
-      <w:r>
-        <w:rPr>
-          <w:sz w:val="24"/>
-          <w:szCs w:val="24"/>
-        </w:rPr>
-        <w:t xml:space="preserve"> me to gain the appropriate knowledge and skills for this job I will need to complete my bachelor of IT and continue building my teamwork and communication skills during class by participating and taking more action in group </w:t>
-      </w:r>
-      <w:r>
-        <w:rPr>
-          <w:sz w:val="24"/>
-          <w:szCs w:val="24"/>
-        </w:rPr>
-        <w:t>activities</w:t>
-      </w:r>
-      <w:r>
-        <w:rPr>
-          <w:sz w:val="24"/>
-          <w:szCs w:val="24"/>
-        </w:rPr>
-        <w:t xml:space="preserve"> </w:t>
-      </w:r>
-      <w:r>
-        <w:rPr>
-          <w:sz w:val="24"/>
-          <w:szCs w:val="24"/>
-        </w:rPr>
-        <w:t>to boost these skills.</w:t>
-      </w:r>
-      <w:r>
-        <w:rPr>
-          <w:sz w:val="24"/>
-          <w:szCs w:val="24"/>
-        </w:rPr>
-        <w:t xml:space="preserve"> </w:t>
-      </w:r>
-      <w:r>
-        <w:rPr>
-          <w:sz w:val="24"/>
-          <w:szCs w:val="24"/>
-        </w:rPr>
-        <w:t xml:space="preserve">I don’t have the </w:t>
-      </w:r>
-      <w:proofErr w:type="gramStart"/>
-      <w:r>
-        <w:rPr>
-          <w:sz w:val="24"/>
-          <w:szCs w:val="24"/>
-        </w:rPr>
-        <w:t>up to date</w:t>
-      </w:r>
-      <w:proofErr w:type="gramEnd"/>
-      <w:r>
-        <w:rPr>
-          <w:sz w:val="24"/>
-          <w:szCs w:val="24"/>
-        </w:rPr>
-        <w:t xml:space="preserve"> qualifications for this job but after this degree and some work experience I should be able to achieve this goal.</w:t>
-      </w:r>
-      <w:r>
-        <w:rPr>
-          <w:sz w:val="24"/>
-          <w:szCs w:val="24"/>
-        </w:rPr>
-        <w:t xml:space="preserve"> I plan to use my degree</w:t>
-      </w:r>
-      <w:r>
-        <w:rPr>
-          <w:sz w:val="24"/>
-          <w:szCs w:val="24"/>
-        </w:rPr>
-        <w:t xml:space="preserve"> to gain the appropriate experience in software development and working alongside other software</w:t>
-      </w:r>
-      <w:r>
-        <w:rPr>
-          <w:sz w:val="24"/>
-          <w:szCs w:val="24"/>
-        </w:rPr>
-        <w:t xml:space="preserve"> developer to gain teamwork and communication skills.</w:t>
-      </w:r>
-    </w:p>
-    <w:p>
-      <w:pPr>
-        <w:jc w:val="center"/>
-        <w:rPr>
-          <w:sz w:val="24"/>
-          <w:szCs w:val="24"/>
-        </w:rPr>
-      </w:pPr>
-    </w:p>
-    <w:p>
-      <w:pPr>
-        <w:jc w:val="center"/>
-        <w:rPr>
-          <w:b/>
-          <w:bCs/>
-          <w:sz w:val="28"/>
-          <w:szCs w:val="28"/>
-        </w:rPr>
-      </w:pPr>
-      <w:r>
-        <w:rPr>
-          <w:b/>
-          <w:bCs/>
-          <w:sz w:val="28"/>
-          <w:szCs w:val="28"/>
-        </w:rPr>
-        <w:t xml:space="preserve">Personal Profile </w:t>
-      </w:r>
+    </w:p>
+    <w:p>
+      <w:pPr>
+        <w:jc w:val="center"/>
+        <w:rPr>
+          <w:b/>
+          <w:bCs/>
+          <w:sz w:val="28"/>
+          <w:szCs w:val="28"/>
+        </w:rPr>
+      </w:pPr>
+    </w:p>
+    <w:p>
+      <w:pPr>
+        <w:jc w:val="center"/>
+        <w:rPr>
+          <w:b/>
+          <w:bCs/>
+          <w:sz w:val="28"/>
+          <w:szCs w:val="28"/>
+        </w:rPr>
+      </w:pPr>
+    </w:p>
+    <w:p>
+      <w:pPr>
+        <w:jc w:val="center"/>
+        <w:rPr>
+          <w:b/>
+          <w:bCs/>
+          <w:sz w:val="28"/>
+          <w:szCs w:val="28"/>
+        </w:rPr>
+      </w:pPr>
+    </w:p>
+    <w:p>
+      <w:pPr>
+        <w:jc w:val="center"/>
+        <w:rPr>
+          <w:b/>
+          <w:bCs/>
+          <w:sz w:val="28"/>
+          <w:szCs w:val="28"/>
+        </w:rPr>
+      </w:pPr>
+    </w:p>
+    <w:p>
+      <w:pPr>
+        <w:jc w:val="center"/>
+        <w:rPr>
+          <w:b/>
+          <w:bCs/>
+          <w:sz w:val="28"/>
+          <w:szCs w:val="28"/>
+        </w:rPr>
+      </w:pPr>
+    </w:p>
+    <w:p>
+      <w:pPr>
+        <w:jc w:val="center"/>
+        <w:rPr>
+          <w:b/>
+          <w:bCs/>
+          <w:sz w:val="28"/>
+          <w:szCs w:val="28"/>
+        </w:rPr>
+      </w:pPr>
+    </w:p>
+    <w:p>
+      <w:pPr>
+        <w:jc w:val="center"/>
+        <w:rPr>
+          <w:b/>
+          <w:bCs/>
+          <w:sz w:val="28"/>
+          <w:szCs w:val="28"/>
+        </w:rPr>
+      </w:pPr>
+    </w:p>
+    <w:p>
+      <w:pPr>
+        <w:jc w:val="center"/>
+        <w:rPr>
+          <w:b/>
+          <w:bCs/>
+          <w:sz w:val="28"/>
+          <w:szCs w:val="28"/>
+        </w:rPr>
+      </w:pPr>
+    </w:p>
+    <w:p>
+      <w:pPr>
+        <w:jc w:val="center"/>
+        <w:rPr>
+          <w:b/>
+          <w:bCs/>
+          <w:sz w:val="28"/>
+          <w:szCs w:val="28"/>
+        </w:rPr>
+      </w:pPr>
+    </w:p>
+    <w:p>
+      <w:pPr>
+        <w:jc w:val="center"/>
+        <w:rPr>
+          <w:b/>
+          <w:bCs/>
+          <w:sz w:val="28"/>
+          <w:szCs w:val="28"/>
+        </w:rPr>
+      </w:pPr>
+    </w:p>
+    <w:p>
+      <w:pPr>
+        <w:jc w:val="center"/>
+        <w:rPr>
+          <w:b/>
+          <w:bCs/>
+          <w:sz w:val="28"/>
+          <w:szCs w:val="28"/>
+        </w:rPr>
+      </w:pPr>
+    </w:p>
+    <w:p>
+      <w:pPr>
+        <w:jc w:val="center"/>
+        <w:rPr>
+          <w:b/>
+          <w:bCs/>
+          <w:sz w:val="28"/>
+          <w:szCs w:val="28"/>
+        </w:rPr>
+      </w:pPr>
+    </w:p>
+    <w:p>
+      <w:pPr>
+        <w:jc w:val="center"/>
+        <w:rPr>
+          <w:b/>
+          <w:bCs/>
+          <w:sz w:val="28"/>
+          <w:szCs w:val="28"/>
+        </w:rPr>
+      </w:pPr>
+    </w:p>
+    <w:p>
+      <w:pPr>
+        <w:jc w:val="center"/>
+        <w:rPr>
+          <w:b/>
+          <w:bCs/>
+          <w:sz w:val="28"/>
+          <w:szCs w:val="28"/>
+        </w:rPr>
+      </w:pPr>
+    </w:p>
+    <w:p>
+      <w:pPr>
+        <w:jc w:val="center"/>
+        <w:rPr>
+          <w:b/>
+          <w:bCs/>
+          <w:sz w:val="28"/>
+          <w:szCs w:val="28"/>
+        </w:rPr>
+      </w:pPr>
+    </w:p>
+    <w:p>
+      <w:pPr>
+        <w:jc w:val="center"/>
+        <w:rPr>
+          <w:b/>
+          <w:bCs/>
+          <w:sz w:val="28"/>
+          <w:szCs w:val="28"/>
+        </w:rPr>
+      </w:pPr>
+    </w:p>
+    <w:p>
+      <w:pPr>
+        <w:jc w:val="center"/>
+        <w:rPr>
+          <w:b/>
+          <w:bCs/>
+          <w:sz w:val="28"/>
+          <w:szCs w:val="28"/>
+        </w:rPr>
+      </w:pPr>
+    </w:p>
+    <w:p>
+      <w:pPr>
+        <w:jc w:val="center"/>
+        <w:rPr>
+          <w:b/>
+          <w:bCs/>
+          <w:sz w:val="28"/>
+          <w:szCs w:val="28"/>
+        </w:rPr>
+      </w:pPr>
+    </w:p>
+    <w:p>
+      <w:pPr>
+        <w:jc w:val="center"/>
+        <w:rPr>
+          <w:b/>
+          <w:bCs/>
+          <w:sz w:val="28"/>
+          <w:szCs w:val="28"/>
+        </w:rPr>
+      </w:pPr>
+    </w:p>
+    <w:p>
+      <w:pPr>
+        <w:jc w:val="center"/>
+        <w:rPr>
+          <w:b/>
+          <w:bCs/>
+          <w:sz w:val="28"/>
+          <w:szCs w:val="28"/>
+        </w:rPr>
+      </w:pPr>
+    </w:p>
+    <w:p>
+      <w:pPr>
+        <w:jc w:val="center"/>
+        <w:rPr>
+          <w:b/>
+          <w:bCs/>
+          <w:sz w:val="28"/>
+          <w:szCs w:val="28"/>
+        </w:rPr>
+      </w:pPr>
+    </w:p>
+    <w:p>
+      <w:pPr>
+        <w:jc w:val="center"/>
+        <w:rPr>
+          <w:b/>
+          <w:bCs/>
+          <w:sz w:val="28"/>
+          <w:szCs w:val="28"/>
+        </w:rPr>
+      </w:pPr>
+    </w:p>
+    <w:p>
+      <w:pPr>
+        <w:jc w:val="center"/>
+        <w:rPr>
+          <w:b/>
+          <w:bCs/>
+          <w:sz w:val="28"/>
+          <w:szCs w:val="28"/>
+        </w:rPr>
+      </w:pPr>
+    </w:p>
+    <w:p>
+      <w:pPr>
+        <w:jc w:val="center"/>
+        <w:rPr>
+          <w:b/>
+          <w:bCs/>
+          <w:sz w:val="28"/>
+          <w:szCs w:val="28"/>
+        </w:rPr>
+      </w:pPr>
+    </w:p>
+    <w:p>
+      <w:pPr>
+        <w:jc w:val="center"/>
+        <w:rPr>
+          <w:b/>
+          <w:bCs/>
+          <w:sz w:val="28"/>
+          <w:szCs w:val="28"/>
+        </w:rPr>
+      </w:pPr>
+    </w:p>
+    <w:p>
+      <w:pPr>
+        <w:jc w:val="center"/>
+        <w:rPr>
+          <w:b/>
+          <w:bCs/>
+          <w:sz w:val="28"/>
+          <w:szCs w:val="28"/>
+        </w:rPr>
+      </w:pPr>
     </w:p>
     <w:p>
       <w:pPr>
@@ -1063,9 +1630,17 @@
           <w:szCs w:val="28"/>
         </w:rPr>
         <w:drawing>
-          <wp:inline distT="0" distB="0" distL="0" distR="0" wp14:anchorId="1D6D2B05" wp14:editId="289A7E89">
-            <wp:extent cx="4667443" cy="3672840"/>
-            <wp:effectExtent l="0" t="0" r="0" b="3810"/>
+          <wp:anchor distT="0" distB="0" distL="114300" distR="114300" simplePos="0" relativeHeight="251659264" behindDoc="1" locked="0" layoutInCell="1" allowOverlap="1" wp14:anchorId="1D6D2B05" wp14:editId="4A89C4B7">
+            <wp:simplePos x="0" y="0"/>
+            <wp:positionH relativeFrom="column">
+              <wp:posOffset>-655319</wp:posOffset>
+            </wp:positionH>
+            <wp:positionV relativeFrom="paragraph">
+              <wp:posOffset>249973</wp:posOffset>
+            </wp:positionV>
+            <wp:extent cx="5402580" cy="4251324"/>
+            <wp:effectExtent l="0" t="0" r="7620" b="0"/>
+            <wp:wrapNone/>
             <wp:docPr id="3" name="Picture 3"/>
             <wp:cNvGraphicFramePr>
               <a:graphicFrameLocks xmlns:a="http://schemas.openxmlformats.org/drawingml/2006/main" noChangeAspect="1"/>
@@ -1095,7 +1670,7 @@
                   <pic:spPr bwMode="auto">
                     <a:xfrm>
                       <a:off x="0" y="0"/>
-                      <a:ext cx="4669494" cy="3674454"/>
+                      <a:ext cx="5407949" cy="4255549"/>
                     </a:xfrm>
                     <a:prstGeom prst="rect">
                       <a:avLst/>
@@ -1108,49 +1683,66 @@
                 </pic:pic>
               </a:graphicData>
             </a:graphic>
-          </wp:inline>
+            <wp14:sizeRelH relativeFrom="page">
+              <wp14:pctWidth>0</wp14:pctWidth>
+            </wp14:sizeRelH>
+            <wp14:sizeRelV relativeFrom="page">
+              <wp14:pctHeight>0</wp14:pctHeight>
+            </wp14:sizeRelV>
+          </wp:anchor>
         </w:drawing>
       </w:r>
-    </w:p>
-    <w:p>
-      <w:pPr>
-        <w:jc w:val="center"/>
-        <w:rPr>
-          <w:sz w:val="24"/>
-          <w:szCs w:val="24"/>
-        </w:rPr>
-      </w:pPr>
-    </w:p>
-    <w:p>
-      <w:pPr>
-        <w:jc w:val="center"/>
-        <w:rPr>
-          <w:sz w:val="24"/>
-          <w:szCs w:val="24"/>
-        </w:rPr>
-      </w:pPr>
-    </w:p>
-    <w:p>
-      <w:pPr>
-        <w:jc w:val="center"/>
-        <w:rPr>
-          <w:sz w:val="24"/>
-          <w:szCs w:val="24"/>
-        </w:rPr>
-      </w:pPr>
-    </w:p>
-    <w:p>
-      <w:pPr>
-        <w:jc w:val="center"/>
-        <w:rPr>
-          <w:rFonts w:ascii="Source Sans Pro" w:hAnsi="Source Sans Pro"/>
-          <w:color w:val="57584F"/>
-          <w:sz w:val="27"/>
-          <w:szCs w:val="27"/>
-          <w:shd w:val="clear" w:color="auto" w:fill="FFFFFF"/>
-        </w:rPr>
-      </w:pPr>
-      <w:r>
+      <w:r>
+        <w:rPr>
+          <w:b/>
+          <w:bCs/>
+          <w:sz w:val="28"/>
+          <w:szCs w:val="28"/>
+        </w:rPr>
+        <w:t xml:space="preserve">Personal Profile </w:t>
+      </w:r>
+    </w:p>
+    <w:p>
+      <w:pPr>
+        <w:jc w:val="center"/>
+        <w:rPr>
+          <w:b/>
+          <w:bCs/>
+          <w:sz w:val="28"/>
+          <w:szCs w:val="28"/>
+        </w:rPr>
+      </w:pPr>
+    </w:p>
+    <w:p>
+      <w:pPr>
+        <w:jc w:val="center"/>
+        <w:rPr>
+          <w:sz w:val="24"/>
+          <w:szCs w:val="24"/>
+        </w:rPr>
+      </w:pPr>
+    </w:p>
+    <w:p>
+      <w:pPr>
+        <w:jc w:val="center"/>
+        <w:rPr>
+          <w:sz w:val="24"/>
+          <w:szCs w:val="24"/>
+        </w:rPr>
+      </w:pPr>
+    </w:p>
+    <w:p>
+      <w:pPr>
+        <w:jc w:val="center"/>
+        <w:rPr>
+          <w:sz w:val="24"/>
+          <w:szCs w:val="24"/>
+        </w:rPr>
+      </w:pPr>
+    </w:p>
+    <w:p>
+      <w:pPr>
+        <w:jc w:val="center"/>
         <w:rPr>
           <w:rStyle w:val="Strong"/>
           <w:rFonts w:ascii="Source Sans Pro" w:hAnsi="Source Sans Pro"/>
@@ -1159,7 +1751,132 @@
           <w:szCs w:val="27"/>
           <w:shd w:val="clear" w:color="auto" w:fill="FFFFFF"/>
         </w:rPr>
-        <w:lastRenderedPageBreak/>
+      </w:pPr>
+    </w:p>
+    <w:p>
+      <w:pPr>
+        <w:jc w:val="center"/>
+        <w:rPr>
+          <w:rStyle w:val="Strong"/>
+          <w:rFonts w:ascii="Source Sans Pro" w:hAnsi="Source Sans Pro"/>
+          <w:color w:val="57584F"/>
+          <w:sz w:val="27"/>
+          <w:szCs w:val="27"/>
+          <w:shd w:val="clear" w:color="auto" w:fill="FFFFFF"/>
+        </w:rPr>
+      </w:pPr>
+    </w:p>
+    <w:p>
+      <w:pPr>
+        <w:jc w:val="center"/>
+        <w:rPr>
+          <w:rStyle w:val="Strong"/>
+          <w:rFonts w:ascii="Source Sans Pro" w:hAnsi="Source Sans Pro"/>
+          <w:color w:val="57584F"/>
+          <w:sz w:val="27"/>
+          <w:szCs w:val="27"/>
+          <w:shd w:val="clear" w:color="auto" w:fill="FFFFFF"/>
+        </w:rPr>
+      </w:pPr>
+    </w:p>
+    <w:p>
+      <w:pPr>
+        <w:jc w:val="center"/>
+        <w:rPr>
+          <w:rStyle w:val="Strong"/>
+          <w:rFonts w:ascii="Source Sans Pro" w:hAnsi="Source Sans Pro"/>
+          <w:color w:val="57584F"/>
+          <w:sz w:val="27"/>
+          <w:szCs w:val="27"/>
+          <w:shd w:val="clear" w:color="auto" w:fill="FFFFFF"/>
+        </w:rPr>
+      </w:pPr>
+    </w:p>
+    <w:p>
+      <w:pPr>
+        <w:jc w:val="center"/>
+        <w:rPr>
+          <w:rStyle w:val="Strong"/>
+          <w:rFonts w:ascii="Source Sans Pro" w:hAnsi="Source Sans Pro"/>
+          <w:color w:val="57584F"/>
+          <w:sz w:val="27"/>
+          <w:szCs w:val="27"/>
+          <w:shd w:val="clear" w:color="auto" w:fill="FFFFFF"/>
+        </w:rPr>
+      </w:pPr>
+    </w:p>
+    <w:p>
+      <w:pPr>
+        <w:jc w:val="center"/>
+        <w:rPr>
+          <w:rStyle w:val="Strong"/>
+          <w:rFonts w:ascii="Source Sans Pro" w:hAnsi="Source Sans Pro"/>
+          <w:color w:val="57584F"/>
+          <w:sz w:val="27"/>
+          <w:szCs w:val="27"/>
+          <w:shd w:val="clear" w:color="auto" w:fill="FFFFFF"/>
+        </w:rPr>
+      </w:pPr>
+    </w:p>
+    <w:p>
+      <w:pPr>
+        <w:jc w:val="center"/>
+        <w:rPr>
+          <w:rStyle w:val="Strong"/>
+          <w:rFonts w:ascii="Source Sans Pro" w:hAnsi="Source Sans Pro"/>
+          <w:color w:val="57584F"/>
+          <w:sz w:val="27"/>
+          <w:szCs w:val="27"/>
+          <w:shd w:val="clear" w:color="auto" w:fill="FFFFFF"/>
+        </w:rPr>
+      </w:pPr>
+    </w:p>
+    <w:p>
+      <w:pPr>
+        <w:jc w:val="center"/>
+        <w:rPr>
+          <w:rStyle w:val="Strong"/>
+          <w:rFonts w:ascii="Source Sans Pro" w:hAnsi="Source Sans Pro"/>
+          <w:color w:val="57584F"/>
+          <w:sz w:val="27"/>
+          <w:szCs w:val="27"/>
+          <w:shd w:val="clear" w:color="auto" w:fill="FFFFFF"/>
+        </w:rPr>
+      </w:pPr>
+    </w:p>
+    <w:p>
+      <w:pPr>
+        <w:jc w:val="center"/>
+        <w:rPr>
+          <w:rStyle w:val="Strong"/>
+          <w:rFonts w:ascii="Source Sans Pro" w:hAnsi="Source Sans Pro"/>
+          <w:color w:val="57584F"/>
+          <w:sz w:val="27"/>
+          <w:szCs w:val="27"/>
+          <w:shd w:val="clear" w:color="auto" w:fill="FFFFFF"/>
+        </w:rPr>
+      </w:pPr>
+    </w:p>
+    <w:p>
+      <w:pPr>
+        <w:jc w:val="center"/>
+        <w:rPr>
+          <w:rFonts w:ascii="Source Sans Pro" w:hAnsi="Source Sans Pro"/>
+          <w:color w:val="57584F"/>
+          <w:sz w:val="27"/>
+          <w:szCs w:val="27"/>
+          <w:shd w:val="clear" w:color="auto" w:fill="FFFFFF"/>
+        </w:rPr>
+      </w:pPr>
+      <w:r>
+        <w:rPr>
+          <w:rStyle w:val="Strong"/>
+          <w:rFonts w:ascii="Source Sans Pro" w:hAnsi="Source Sans Pro"/>
+          <w:color w:val="57584F"/>
+          <w:sz w:val="27"/>
+          <w:szCs w:val="27"/>
+          <w:shd w:val="clear" w:color="auto" w:fill="FFFFFF"/>
+        </w:rPr>
         <w:t>Personality type</w:t>
       </w:r>
       <w:r>

</xml_diff>